<commit_message>
Final commit of documents
</commit_message>
<xml_diff>
--- a/MyNotes Task Srinath Kadambi.docx
+++ b/MyNotes Task Srinath Kadambi.docx
@@ -304,7 +304,21 @@
         <w:t xml:space="preserve">Unfortunately I was </w:t>
       </w:r>
       <w:r>
-        <w:t xml:space="preserve">unable to print out the JSON objects as required. My approach to this however, was to have two arrays, one containing names of the models for each question and the other for names of the answers. For example they would look like [qmodel1, qmodel2…] and [amodel1, amodel2…]. This would store the information for the model and I could convert these arrays to a new object array and use </w:t>
+        <w:t xml:space="preserve">unable to print out the JSON objects as required. My approach to this however, was to have two arrays, one containing names of the models for each question and the other for names of the answers. For example they would look like [qmodel1, qmodel2…] and [amodel1, amodel2…]. This would store the information for the </w:t>
+      </w:r>
+      <w:proofErr w:type="gramStart"/>
+      <w:r>
+        <w:t xml:space="preserve">model </w:t>
+      </w:r>
+      <w:r>
+        <w:t xml:space="preserve"> (</w:t>
+      </w:r>
+      <w:proofErr w:type="gramEnd"/>
+      <w:r>
+        <w:t xml:space="preserve">text input) </w:t>
+      </w:r>
+      <w:r>
+        <w:t xml:space="preserve">and I could convert these arrays to a new object array and use </w:t>
       </w:r>
       <w:proofErr w:type="spellStart"/>
       <w:r>
@@ -312,8 +326,22 @@
       </w:r>
       <w:proofErr w:type="spellEnd"/>
       <w:r>
-        <w:t xml:space="preserve"> to convert the array to JSON string. However I faced some difficulties doing this and could not complete it before the deadline. </w:t>
-      </w:r>
+        <w:t xml:space="preserve"> to convert the array to JSON string. However I faced some difficulties </w:t>
+      </w:r>
+      <w:r>
+        <w:t xml:space="preserve">with associating the model with the text input </w:t>
+      </w:r>
+      <w:r>
+        <w:t>and</w:t>
+      </w:r>
+      <w:r>
+        <w:t xml:space="preserve"> therefore</w:t>
+      </w:r>
+      <w:r>
+        <w:t xml:space="preserve"> could not complete it before the deadline. </w:t>
+      </w:r>
+      <w:bookmarkStart w:id="0" w:name="_GoBack"/>
+      <w:bookmarkEnd w:id="0"/>
     </w:p>
     <w:p>
       <w:pPr>
@@ -347,8 +375,6 @@
       <w:r>
         <w:t xml:space="preserve"> and it would take me more time to learn this. </w:t>
       </w:r>
-      <w:bookmarkStart w:id="0" w:name="_GoBack"/>
-      <w:bookmarkEnd w:id="0"/>
     </w:p>
     <w:sectPr>
       <w:headerReference w:type="default" r:id="rId13"/>

</xml_diff>